<commit_message>
Atualizar para CONTRATO_EQUAÇÃO_2026.docx com tags mensais e deletar templates antigos
</commit_message>
<xml_diff>
--- a/templates_quadros/notas/quadro_notas_template.docx
+++ b/templates_quadros/notas/quadro_notas_template.docx
@@ -96,7 +96,7 @@
                                 <w:bCs/>
                                 <w:szCs w:val="22"/>
                               </w:rPr>
-                              <w:t>PRAZO PARA ENTREGA</w:t>
+                              <w:t>Data de entrega</w:t>
                             </w:r>
                           </w:p>
                           <w:p>
@@ -170,7 +170,7 @@
           </mc:Choice>
           <mc:Fallback>
             <w:pict>
-              <v:shapetype w14:anchorId="70C013BD" id="_x0000_t202" coordsize="21600,21600" o:spt="202" path="m,l,21600r21600,l21600,xe">
+              <v:shapetype w14:anchorId="70C57347" id="_x0000_t202" coordsize="21600,21600" o:spt="202" path="m,l,21600r21600,l21600,xe">
                 <v:stroke joinstyle="miter"/>
                 <v:path gradientshapeok="t" o:connecttype="rect"/>
               </v:shapetype>
@@ -195,7 +195,7 @@
                           <w:bCs/>
                           <w:szCs w:val="22"/>
                         </w:rPr>
-                        <w:t>PRAZO PARA ENTREGA</w:t>
+                        <w:t>Data de entrega</w:t>
                       </w:r>
                     </w:p>
                     <w:p>
@@ -2016,21 +2016,8 @@
                                 <w:sz w:val="32"/>
                                 <w:szCs w:val="32"/>
                               </w:rPr>
-                              <w:t xml:space="preserve">CÁLCULO DA </w:t>
+                              <w:t>CÁLCULO DA MÉDIA</w:t>
                             </w:r>
-                            <w:proofErr w:type="spellStart"/>
-                            <w:r>
-                              <w:rPr>
-                                <w:rFonts w:ascii="Verdana" w:hAnsi="Verdana"/>
-                                <w:b/>
-                                <w:bCs/>
-                                <w:color w:val="002060"/>
-                                <w:sz w:val="32"/>
-                                <w:szCs w:val="32"/>
-                              </w:rPr>
-                              <w:t>MÉDIA</w:t>
-                            </w:r>
-                            <w:proofErr w:type="spellEnd"/>
                           </w:p>
                           <w:p>
                             <w:pPr>
@@ -2040,21 +2027,12 @@
                                 <w:szCs w:val="28"/>
                               </w:rPr>
                             </w:pPr>
-                            <w:proofErr w:type="spellStart"/>
                             <w:r>
                               <w:rPr>
                                 <w:sz w:val="28"/>
                                 <w:szCs w:val="28"/>
                               </w:rPr>
-                              <w:t>Tipo</w:t>
-                            </w:r>
-                            <w:proofErr w:type="spellEnd"/>
-                            <w:r>
-                              <w:rPr>
-                                <w:sz w:val="28"/>
-                                <w:szCs w:val="28"/>
-                              </w:rPr>
-                              <w:t xml:space="preserve"> de cálculo: {{</w:t>
+                              <w:t>Tipo de cálculo: {{</w:t>
                             </w:r>
                             <w:proofErr w:type="spellStart"/>
                             <w:r>

</xml_diff>